<commit_message>
added some data, but need to redo for l6p3
</commit_message>
<xml_diff>
--- a/week6/lab6/Lab Week 6 Part 3 Presentation of Results.docx
+++ b/week6/lab6/Lab Week 6 Part 3 Presentation of Results.docx
@@ -1,6 +1,6 @@
 
 <file path=word/document.xml><?xml version="1.0" encoding="utf-8"?>
-<w:document xmlns:wpc="http://schemas.microsoft.com/office/word/2010/wordprocessingCanvas" xmlns:cx="http://schemas.microsoft.com/office/drawing/2014/chartex" xmlns:cx1="http://schemas.microsoft.com/office/drawing/2015/9/8/chartex" xmlns:cx2="http://schemas.microsoft.com/office/drawing/2015/10/21/chartex" xmlns:cx3="http://schemas.microsoft.com/office/drawing/2016/5/9/chartex" xmlns:cx4="http://schemas.microsoft.com/office/drawing/2016/5/10/chartex" xmlns:cx5="http://schemas.microsoft.com/office/drawing/2016/5/11/chartex" xmlns:cx6="http://schemas.microsoft.com/office/drawing/2016/5/12/chartex" xmlns:cx7="http://schemas.microsoft.com/office/drawing/2016/5/13/chartex" xmlns:cx8="http://schemas.microsoft.com/office/drawing/2016/5/14/chartex" xmlns:mc="http://schemas.openxmlformats.org/markup-compatibility/2006" xmlns:aink="http://schemas.microsoft.com/office/drawing/2016/ink" xmlns:am3d="http://schemas.microsoft.com/office/drawing/2017/model3d" xmlns:o="urn:schemas-microsoft-com:office:office" xmlns:r="http://schemas.openxmlformats.org/officeDocument/2006/relationships" xmlns:m="http://schemas.openxmlformats.org/officeDocument/2006/math" xmlns:v="urn:schemas-microsoft-com:vml" xmlns:wp14="http://schemas.microsoft.com/office/word/2010/wordprocessingDrawing" xmlns:wp="http://schemas.openxmlformats.org/drawingml/2006/wordprocessingDrawing" xmlns:w10="urn:schemas-microsoft-com:office:word" xmlns:w="http://schemas.openxmlformats.org/wordprocessingml/2006/main" xmlns:w14="http://schemas.microsoft.com/office/word/2010/wordml" xmlns:w15="http://schemas.microsoft.com/office/word/2012/wordml" xmlns:w16cex="http://schemas.microsoft.com/office/word/2018/wordml/cex" xmlns:w16cid="http://schemas.microsoft.com/office/word/2016/wordml/cid" xmlns:w16="http://schemas.microsoft.com/office/word/2018/wordml" xmlns:w16sdtdh="http://schemas.microsoft.com/office/word/2020/wordml/sdtdatahash" xmlns:w16se="http://schemas.microsoft.com/office/word/2015/wordml/symex" xmlns:wpg="http://schemas.microsoft.com/office/word/2010/wordprocessingGroup" xmlns:wpi="http://schemas.microsoft.com/office/word/2010/wordprocessingInk" xmlns:wne="http://schemas.microsoft.com/office/word/2006/wordml" xmlns:wps="http://schemas.microsoft.com/office/word/2010/wordprocessingShape" mc:Ignorable="w14 w15 w16se w16cid w16 w16cex w16sdtdh wp14">
+<w:document xmlns:wpc="http://schemas.microsoft.com/office/word/2010/wordprocessingCanvas" xmlns:cx="http://schemas.microsoft.com/office/drawing/2014/chartex" xmlns:cx1="http://schemas.microsoft.com/office/drawing/2015/9/8/chartex" xmlns:cx2="http://schemas.microsoft.com/office/drawing/2015/10/21/chartex" xmlns:cx3="http://schemas.microsoft.com/office/drawing/2016/5/9/chartex" xmlns:cx4="http://schemas.microsoft.com/office/drawing/2016/5/10/chartex" xmlns:cx5="http://schemas.microsoft.com/office/drawing/2016/5/11/chartex" xmlns:cx6="http://schemas.microsoft.com/office/drawing/2016/5/12/chartex" xmlns:cx7="http://schemas.microsoft.com/office/drawing/2016/5/13/chartex" xmlns:cx8="http://schemas.microsoft.com/office/drawing/2016/5/14/chartex" xmlns:mc="http://schemas.openxmlformats.org/markup-compatibility/2006" xmlns:aink="http://schemas.microsoft.com/office/drawing/2016/ink" xmlns:am3d="http://schemas.microsoft.com/office/drawing/2017/model3d" xmlns:o="urn:schemas-microsoft-com:office:office" xmlns:oel="http://schemas.microsoft.com/office/2019/extlst" xmlns:r="http://schemas.openxmlformats.org/officeDocument/2006/relationships" xmlns:m="http://schemas.openxmlformats.org/officeDocument/2006/math" xmlns:v="urn:schemas-microsoft-com:vml" xmlns:wp14="http://schemas.microsoft.com/office/word/2010/wordprocessingDrawing" xmlns:wp="http://schemas.openxmlformats.org/drawingml/2006/wordprocessingDrawing" xmlns:w10="urn:schemas-microsoft-com:office:word" xmlns:w="http://schemas.openxmlformats.org/wordprocessingml/2006/main" xmlns:w14="http://schemas.microsoft.com/office/word/2010/wordml" xmlns:w15="http://schemas.microsoft.com/office/word/2012/wordml" xmlns:w16cex="http://schemas.microsoft.com/office/word/2018/wordml/cex" xmlns:w16cid="http://schemas.microsoft.com/office/word/2016/wordml/cid" xmlns:w16="http://schemas.microsoft.com/office/word/2018/wordml" xmlns:w16sdtdh="http://schemas.microsoft.com/office/word/2020/wordml/sdtdatahash" xmlns:w16se="http://schemas.microsoft.com/office/word/2015/wordml/symex" xmlns:wpg="http://schemas.microsoft.com/office/word/2010/wordprocessingGroup" xmlns:wpi="http://schemas.microsoft.com/office/word/2010/wordprocessingInk" xmlns:wne="http://schemas.microsoft.com/office/word/2006/wordml" xmlns:wps="http://schemas.microsoft.com/office/word/2010/wordprocessingShape" mc:Ignorable="w14 w15 w16se w16cid w16 w16cex w16sdtdh wp14">
   <w:body>
     <w:p>
       <w:pPr>
@@ -370,25 +370,44 @@
           <w:tcPr>
             <w:tcW w:w="1870" w:type="dxa"/>
           </w:tcPr>
-          <w:p/>
-        </w:tc>
-        <w:tc>
-          <w:tcPr>
-            <w:tcW w:w="1870" w:type="dxa"/>
-          </w:tcPr>
-          <w:p/>
-        </w:tc>
-        <w:tc>
-          <w:tcPr>
-            <w:tcW w:w="1870" w:type="dxa"/>
-          </w:tcPr>
-          <w:p/>
-        </w:tc>
-        <w:tc>
-          <w:tcPr>
-            <w:tcW w:w="1870" w:type="dxa"/>
-          </w:tcPr>
-          <w:p/>
+          <w:p>
+            <w:r>
+              <w:t>2.843</w:t>
+            </w:r>
+          </w:p>
+        </w:tc>
+        <w:tc>
+          <w:tcPr>
+            <w:tcW w:w="1870" w:type="dxa"/>
+          </w:tcPr>
+          <w:p>
+            <w:r>
+              <w:t>11.487</w:t>
+            </w:r>
+          </w:p>
+        </w:tc>
+        <w:tc>
+          <w:tcPr>
+            <w:tcW w:w="1870" w:type="dxa"/>
+          </w:tcPr>
+          <w:p>
+            <w:r>
+              <w:t>42.125</w:t>
+            </w:r>
+          </w:p>
+        </w:tc>
+        <w:tc>
+          <w:tcPr>
+            <w:tcW w:w="1870" w:type="dxa"/>
+          </w:tcPr>
+          <w:p>
+            <w:r>
+              <w:t>168</w:t>
+            </w:r>
+            <w:r>
+              <w:t>.875</w:t>
+            </w:r>
+          </w:p>
         </w:tc>
       </w:tr>
       <w:tr>
@@ -409,25 +428,44 @@
           <w:tcPr>
             <w:tcW w:w="1870" w:type="dxa"/>
           </w:tcPr>
-          <w:p/>
-        </w:tc>
-        <w:tc>
-          <w:tcPr>
-            <w:tcW w:w="1870" w:type="dxa"/>
-          </w:tcPr>
-          <w:p/>
-        </w:tc>
-        <w:tc>
-          <w:tcPr>
-            <w:tcW w:w="1870" w:type="dxa"/>
-          </w:tcPr>
-          <w:p/>
-        </w:tc>
-        <w:tc>
-          <w:tcPr>
-            <w:tcW w:w="1870" w:type="dxa"/>
-          </w:tcPr>
-          <w:p/>
+          <w:p>
+            <w:r>
+              <w:t>41.812</w:t>
+            </w:r>
+          </w:p>
+        </w:tc>
+        <w:tc>
+          <w:tcPr>
+            <w:tcW w:w="1870" w:type="dxa"/>
+          </w:tcPr>
+          <w:p>
+            <w:r>
+              <w:t>168.486</w:t>
+            </w:r>
+          </w:p>
+        </w:tc>
+        <w:tc>
+          <w:tcPr>
+            <w:tcW w:w="1870" w:type="dxa"/>
+          </w:tcPr>
+          <w:p>
+            <w:r>
+              <w:t>66</w:t>
+            </w:r>
+            <w:r>
+              <w:t>7.125</w:t>
+            </w:r>
+          </w:p>
+        </w:tc>
+        <w:tc>
+          <w:tcPr>
+            <w:tcW w:w="1870" w:type="dxa"/>
+          </w:tcPr>
+          <w:p>
+            <w:r>
+              <w:t>2675.500</w:t>
+            </w:r>
+          </w:p>
         </w:tc>
       </w:tr>
       <w:tr>
@@ -445,25 +483,41 @@
           <w:tcPr>
             <w:tcW w:w="1870" w:type="dxa"/>
           </w:tcPr>
-          <w:p/>
-        </w:tc>
-        <w:tc>
-          <w:tcPr>
-            <w:tcW w:w="1870" w:type="dxa"/>
-          </w:tcPr>
-          <w:p/>
-        </w:tc>
-        <w:tc>
-          <w:tcPr>
-            <w:tcW w:w="1870" w:type="dxa"/>
-          </w:tcPr>
-          <w:p/>
-        </w:tc>
-        <w:tc>
-          <w:tcPr>
-            <w:tcW w:w="1870" w:type="dxa"/>
-          </w:tcPr>
-          <w:p/>
+          <w:p>
+            <w:r>
+              <w:t>168.750</w:t>
+            </w:r>
+          </w:p>
+        </w:tc>
+        <w:tc>
+          <w:tcPr>
+            <w:tcW w:w="1870" w:type="dxa"/>
+          </w:tcPr>
+          <w:p>
+            <w:r>
+              <w:t>675.125</w:t>
+            </w:r>
+          </w:p>
+        </w:tc>
+        <w:tc>
+          <w:tcPr>
+            <w:tcW w:w="1870" w:type="dxa"/>
+          </w:tcPr>
+          <w:p>
+            <w:r>
+              <w:t>2700.437</w:t>
+            </w:r>
+          </w:p>
+        </w:tc>
+        <w:tc>
+          <w:tcPr>
+            <w:tcW w:w="1870" w:type="dxa"/>
+          </w:tcPr>
+          <w:p>
+            <w:r>
+              <w:t>10802.843</w:t>
+            </w:r>
+          </w:p>
         </w:tc>
       </w:tr>
       <w:tr>

</xml_diff>

<commit_message>
added l6p3 results pdf
</commit_message>
<xml_diff>
--- a/week6/lab6/Lab Week 6 Part 3 Presentation of Results.docx
+++ b/week6/lab6/Lab Week 6 Part 3 Presentation of Results.docx
@@ -32,25 +32,7 @@
           <w:szCs w:val="28"/>
           <w:highlight w:val="yellow"/>
         </w:rPr>
-        <w:t xml:space="preserve"> </w:t>
-      </w:r>
-      <w:proofErr w:type="gramStart"/>
-      <w:r>
-        <w:rPr>
-          <w:sz w:val="28"/>
-          <w:szCs w:val="28"/>
-          <w:highlight w:val="yellow"/>
-        </w:rPr>
-        <w:t>-  Presentation</w:t>
-      </w:r>
-      <w:proofErr w:type="gramEnd"/>
-      <w:r>
-        <w:rPr>
-          <w:sz w:val="28"/>
-          <w:szCs w:val="28"/>
-          <w:highlight w:val="yellow"/>
-        </w:rPr>
-        <w:t xml:space="preserve"> of Results</w:t>
+        <w:t xml:space="preserve"> -  Presentation of Results</w:t>
       </w:r>
     </w:p>
     <w:p>
@@ -61,29 +43,48 @@
           <w:szCs w:val="28"/>
         </w:rPr>
       </w:pPr>
+      <w:r>
+        <w:rPr>
+          <w:sz w:val="28"/>
+          <w:szCs w:val="28"/>
+        </w:rPr>
+        <w:t>G09</w:t>
+      </w:r>
+      <w:r>
+        <w:rPr>
+          <w:sz w:val="28"/>
+          <w:szCs w:val="28"/>
+        </w:rPr>
+        <w:t xml:space="preserve">: </w:t>
+      </w:r>
+      <w:r>
+        <w:rPr>
+          <w:sz w:val="28"/>
+          <w:szCs w:val="28"/>
+        </w:rPr>
+        <w:t>Cole Bardin</w:t>
+      </w:r>
+      <w:r>
+        <w:rPr>
+          <w:sz w:val="28"/>
+          <w:szCs w:val="28"/>
+        </w:rPr>
+        <w:t xml:space="preserve"> &amp; </w:t>
+      </w:r>
+      <w:r>
+        <w:rPr>
+          <w:sz w:val="28"/>
+          <w:szCs w:val="28"/>
+        </w:rPr>
+        <w:t>Jeremy Mathews</w:t>
+      </w:r>
     </w:p>
     <w:p>
       <w:r>
-        <w:t>Run your project for various values of matrix size and CPU clock speed. Remember MCLK is the clock driving the CPU. Referring to the diagram on page 380 of TRM, the default primary source for MCLK is DCOCLK (Input no 3 to the Mux</w:t>
-      </w:r>
-      <w:proofErr w:type="gramStart"/>
-      <w:r>
-        <w:t>) .</w:t>
-      </w:r>
-      <w:proofErr w:type="gramEnd"/>
-      <w:r>
-        <w:t xml:space="preserve"> Hence MCLK = DCOCLK/Divider. </w:t>
-      </w:r>
-      <w:r>
-        <w:t xml:space="preserve">DCOCLK must be 12 MHz if you are using UART (which is not </w:t>
-      </w:r>
-      <w:proofErr w:type="gramStart"/>
-      <w:r>
-        <w:t>absolutely necessary</w:t>
-      </w:r>
-      <w:proofErr w:type="gramEnd"/>
-      <w:r>
-        <w:t xml:space="preserve"> if you are executing in debug mode).  </w:t>
+        <w:t xml:space="preserve">Run your project for various values of matrix size and CPU clock speed. Remember MCLK is the clock driving the CPU. Referring to the diagram on page 380 of TRM, the default primary source for MCLK is DCOCLK (Input no 3 to the Mux) . Hence MCLK = DCOCLK/Divider. </w:t>
+      </w:r>
+      <w:r>
+        <w:t xml:space="preserve">DCOCLK must be 12 MHz if you are using UART (which is not absolutely necessary if you are executing in debug mode).  </w:t>
       </w:r>
       <w:r>
         <w:t>You can change CPU clock speed by the following line of code where N is the divider which can be 1/2/4/8/16/32/64/128</w:t>
@@ -98,7 +99,6 @@
           <w:szCs w:val="20"/>
         </w:rPr>
       </w:pPr>
-      <w:proofErr w:type="spellStart"/>
       <w:r>
         <w:rPr>
           <w:rFonts w:ascii="Consolas" w:hAnsi="Consolas" w:cs="Consolas"/>
@@ -109,42 +109,17 @@
           <w:szCs w:val="20"/>
           <w:highlight w:val="yellow"/>
         </w:rPr>
-        <w:t>CS_</w:t>
-      </w:r>
-      <w:proofErr w:type="gramStart"/>
-      <w:r>
-        <w:rPr>
-          <w:rFonts w:ascii="Consolas" w:hAnsi="Consolas" w:cs="Consolas"/>
-          <w:b/>
-          <w:bCs/>
-          <w:color w:val="642880"/>
+        <w:t>CS_initClockSignal</w:t>
+      </w:r>
+      <w:r>
+        <w:rPr>
+          <w:rFonts w:ascii="Consolas" w:hAnsi="Consolas" w:cs="Consolas"/>
+          <w:color w:val="000000"/>
           <w:sz w:val="20"/>
           <w:szCs w:val="20"/>
           <w:highlight w:val="yellow"/>
         </w:rPr>
-        <w:t>initClockSignal</w:t>
-      </w:r>
-      <w:proofErr w:type="spellEnd"/>
-      <w:r>
-        <w:rPr>
-          <w:rFonts w:ascii="Consolas" w:hAnsi="Consolas" w:cs="Consolas"/>
-          <w:color w:val="000000"/>
-          <w:sz w:val="20"/>
-          <w:szCs w:val="20"/>
-          <w:highlight w:val="yellow"/>
-        </w:rPr>
-        <w:t>(</w:t>
-      </w:r>
-      <w:proofErr w:type="gramEnd"/>
-      <w:r>
-        <w:rPr>
-          <w:rFonts w:ascii="Consolas" w:hAnsi="Consolas" w:cs="Consolas"/>
-          <w:color w:val="000000"/>
-          <w:sz w:val="20"/>
-          <w:szCs w:val="20"/>
-          <w:highlight w:val="yellow"/>
-        </w:rPr>
-        <w:t>CS_MCLK,CS_DCOCLK_SELECT,CS_CLOCK_DIVIDER_</w:t>
+        <w:t>(CS_MCLK,CS_DCOCLK_SELECT,CS_CLOCK_DIVIDER_</w:t>
       </w:r>
       <w:r>
         <w:rPr>
@@ -291,8 +266,8 @@
         <w:tblLook w:val="04A0" w:firstRow="1" w:lastRow="0" w:firstColumn="1" w:lastColumn="0" w:noHBand="0" w:noVBand="1"/>
       </w:tblPr>
       <w:tblGrid>
-        <w:gridCol w:w="1870"/>
-        <w:gridCol w:w="1870"/>
+        <w:gridCol w:w="2065"/>
+        <w:gridCol w:w="1675"/>
         <w:gridCol w:w="1870"/>
         <w:gridCol w:w="1870"/>
         <w:gridCol w:w="1870"/>
@@ -300,7 +275,7 @@
       <w:tr>
         <w:tc>
           <w:tcPr>
-            <w:tcW w:w="1870" w:type="dxa"/>
+            <w:tcW w:w="2065" w:type="dxa"/>
           </w:tcPr>
           <w:p>
             <w:r>
@@ -313,7 +288,7 @@
         </w:tc>
         <w:tc>
           <w:tcPr>
-            <w:tcW w:w="1870" w:type="dxa"/>
+            <w:tcW w:w="1675" w:type="dxa"/>
           </w:tcPr>
           <w:p>
             <w:r>
@@ -355,7 +330,7 @@
       <w:tr>
         <w:tc>
           <w:tcPr>
-            <w:tcW w:w="1870" w:type="dxa"/>
+            <w:tcW w:w="2065" w:type="dxa"/>
           </w:tcPr>
           <w:p>
             <w:r>
@@ -368,7 +343,7 @@
         </w:tc>
         <w:tc>
           <w:tcPr>
-            <w:tcW w:w="1870" w:type="dxa"/>
+            <w:tcW w:w="1675" w:type="dxa"/>
           </w:tcPr>
           <w:p>
             <w:r>
@@ -402,10 +377,10 @@
           </w:tcPr>
           <w:p>
             <w:r>
-              <w:t>168</w:t>
-            </w:r>
-            <w:r>
-              <w:t>.875</w:t>
+              <w:t>1</w:t>
+            </w:r>
+            <w:r>
+              <w:t>82.353</w:t>
             </w:r>
           </w:p>
         </w:tc>
@@ -413,7 +388,7 @@
       <w:tr>
         <w:tc>
           <w:tcPr>
-            <w:tcW w:w="1870" w:type="dxa"/>
+            <w:tcW w:w="2065" w:type="dxa"/>
           </w:tcPr>
           <w:p>
             <w:r>
@@ -426,7 +401,7 @@
         </w:tc>
         <w:tc>
           <w:tcPr>
-            <w:tcW w:w="1870" w:type="dxa"/>
+            <w:tcW w:w="1675" w:type="dxa"/>
           </w:tcPr>
           <w:p>
             <w:r>
@@ -440,7 +415,10 @@
           </w:tcPr>
           <w:p>
             <w:r>
-              <w:t>168.486</w:t>
+              <w:t>16</w:t>
+            </w:r>
+            <w:r>
+              <w:t>7.250</w:t>
             </w:r>
           </w:p>
         </w:tc>
@@ -463,7 +441,10 @@
           </w:tcPr>
           <w:p>
             <w:r>
-              <w:t>2675.500</w:t>
+              <w:t>267</w:t>
+            </w:r>
+            <w:r>
+              <w:t>7.585</w:t>
             </w:r>
           </w:p>
         </w:tc>
@@ -471,7 +452,7 @@
       <w:tr>
         <w:tc>
           <w:tcPr>
-            <w:tcW w:w="1870" w:type="dxa"/>
+            <w:tcW w:w="2065" w:type="dxa"/>
           </w:tcPr>
           <w:p>
             <w:r>
@@ -481,7 +462,7 @@
         </w:tc>
         <w:tc>
           <w:tcPr>
-            <w:tcW w:w="1870" w:type="dxa"/>
+            <w:tcW w:w="1675" w:type="dxa"/>
           </w:tcPr>
           <w:p>
             <w:r>
@@ -523,37 +504,56 @@
       <w:tr>
         <w:tc>
           <w:tcPr>
-            <w:tcW w:w="1870" w:type="dxa"/>
+            <w:tcW w:w="2065" w:type="dxa"/>
           </w:tcPr>
           <w:p>
             <w:r>
               <w:t>Largest possible</w:t>
             </w:r>
-          </w:p>
-        </w:tc>
-        <w:tc>
-          <w:tcPr>
-            <w:tcW w:w="1870" w:type="dxa"/>
-          </w:tcPr>
-          <w:p/>
-        </w:tc>
-        <w:tc>
-          <w:tcPr>
-            <w:tcW w:w="1870" w:type="dxa"/>
-          </w:tcPr>
-          <w:p/>
-        </w:tc>
-        <w:tc>
-          <w:tcPr>
-            <w:tcW w:w="1870" w:type="dxa"/>
-          </w:tcPr>
-          <w:p/>
-        </w:tc>
-        <w:tc>
-          <w:tcPr>
-            <w:tcW w:w="1870" w:type="dxa"/>
-          </w:tcPr>
-          <w:p/>
+            <w:r>
+              <w:t xml:space="preserve"> 73</w:t>
+            </w:r>
+          </w:p>
+        </w:tc>
+        <w:tc>
+          <w:tcPr>
+            <w:tcW w:w="1675" w:type="dxa"/>
+          </w:tcPr>
+          <w:p>
+            <w:r>
+              <w:t>1014.289</w:t>
+            </w:r>
+          </w:p>
+        </w:tc>
+        <w:tc>
+          <w:tcPr>
+            <w:tcW w:w="1870" w:type="dxa"/>
+          </w:tcPr>
+          <w:p>
+            <w:r>
+              <w:t>4057.375</w:t>
+            </w:r>
+          </w:p>
+        </w:tc>
+        <w:tc>
+          <w:tcPr>
+            <w:tcW w:w="1870" w:type="dxa"/>
+          </w:tcPr>
+          <w:p>
+            <w:r>
+              <w:t>16231.460</w:t>
+            </w:r>
+          </w:p>
+        </w:tc>
+        <w:tc>
+          <w:tcPr>
+            <w:tcW w:w="1870" w:type="dxa"/>
+          </w:tcPr>
+          <w:p>
+            <w:r>
+              <w:t>64955.882</w:t>
+            </w:r>
+          </w:p>
         </w:tc>
       </w:tr>
     </w:tbl>

</xml_diff>